<commit_message>
haleon, inquiry and address updated
</commit_message>
<xml_diff>
--- a/haleon-403/CDCSR-MAK-25-0-HALEON-403-INQ.docx
+++ b/haleon-403/CDCSR-MAK-25-0-HALEON-403-INQ.docx
@@ -164,7 +164,16 @@
           <w:szCs w:val="20"/>
           <w:u w:val="none"/>
         </w:rPr>
-        <w:t>October 5</w:t>
+        <w:t xml:space="preserve">October </w:t>
+      </w:r>
+      <w:r>
+        <w:rPr>
+          <w:color w:val="auto"/>
+          <w:sz w:val="20"/>
+          <w:szCs w:val="20"/>
+          <w:u w:val="none"/>
+        </w:rPr>
+        <w:t>20</w:t>
       </w:r>
       <w:r>
         <w:rPr>
@@ -321,16 +330,7 @@
           <w:sz w:val="20"/>
           <w:szCs w:val="20"/>
         </w:rPr>
-        <w:t>of</w:t>
-      </w:r>
-      <w:r>
-        <w:rPr>
-          <w:b/>
-          <w:bCs/>
-          <w:sz w:val="20"/>
-          <w:szCs w:val="20"/>
-        </w:rPr>
-        <w:t xml:space="preserve"> Late Mohammad Ayub Khan, CNIC: </w:t>
+        <w:t xml:space="preserve">of Late Mohammad Ayub Khan, CNIC: </w:t>
       </w:r>
       <w:r>
         <w:rPr>
@@ -620,13 +620,8 @@
       </w:pPr>
       <w:r>
         <w:rPr>
-          <w:b w:val="false"/>
-          <w:strike w:val="false"/>
-          <w:dstrike w:val="false"/>
-          <w:color w:val="auto"/>
-          <w:sz w:val="20"/>
-          <w:szCs w:val="20"/>
-          <w:u w:val="none"/>
+          <w:sz w:val="20"/>
+          <w:szCs w:val="20"/>
         </w:rPr>
       </w:r>
     </w:p>
@@ -759,6 +754,28 @@
       </w:pPr>
       <w:r>
         <w:rPr>
+          <w:sz w:val="20"/>
+          <w:szCs w:val="20"/>
+        </w:rPr>
+      </w:r>
+    </w:p>
+    <w:p>
+      <w:pPr>
+        <w:pStyle w:val="Default"/>
+        <w:tabs>
+          <w:tab w:val="clear" w:pos="720"/>
+          <w:tab w:val="left" w:pos="400" w:leader="none"/>
+        </w:tabs>
+        <w:bidi w:val="0"/>
+        <w:jc w:val="both"/>
+        <w:rPr>
+          <w:rFonts w:ascii="Calibri" w:hAnsi="Calibri"/>
+          <w:sz w:val="20"/>
+          <w:szCs w:val="20"/>
+        </w:rPr>
+      </w:pPr>
+      <w:r>
+        <w:rPr>
           <w:b w:val="false"/>
           <w:strike w:val="false"/>
           <w:dstrike w:val="false"/>
@@ -767,6 +784,29 @@
           <w:szCs w:val="20"/>
           <w:u w:val="none"/>
         </w:rPr>
+        <w:t>Referring to the captioned subject, please note that the legal heirs have not uncovered any reference to the singleton share certificate in the legacy of their late father Mohammad Ayub Khan for 603 shares of Haleon Pakistan Limited.</w:t>
+      </w:r>
+    </w:p>
+    <w:p>
+      <w:pPr>
+        <w:pStyle w:val="Default"/>
+        <w:tabs>
+          <w:tab w:val="clear" w:pos="720"/>
+          <w:tab w:val="left" w:pos="400" w:leader="none"/>
+        </w:tabs>
+        <w:bidi w:val="0"/>
+        <w:jc w:val="both"/>
+        <w:rPr>
+          <w:rFonts w:ascii="Calibri" w:hAnsi="Calibri"/>
+          <w:sz w:val="20"/>
+          <w:szCs w:val="20"/>
+        </w:rPr>
+      </w:pPr>
+      <w:r>
+        <w:rPr>
+          <w:sz w:val="20"/>
+          <w:szCs w:val="20"/>
+        </w:rPr>
       </w:r>
     </w:p>
     <w:p>
@@ -794,7 +834,29 @@
           <w:szCs w:val="20"/>
           <w:u w:val="none"/>
         </w:rPr>
-        <w:t>Referring to the captioned subject, please note that the legal heirs have not uncovered any reference to the singleton share certificate in the legacy of their late father Mohammad Ayub Khan for 603 shares of Haleon Pakistan Limited.</w:t>
+        <w:t>However, the legal heirs do surmise that the Company Haleon Pakistan Limited, formerly known as GlaxoSmithKline Consumer Healthcare Pakistan Limited, is strikingly similar to GlaxoSmithKline which is covered in the current Succession Certificate.</w:t>
+      </w:r>
+    </w:p>
+    <w:p>
+      <w:pPr>
+        <w:pStyle w:val="Default"/>
+        <w:tabs>
+          <w:tab w:val="clear" w:pos="720"/>
+          <w:tab w:val="left" w:pos="400" w:leader="none"/>
+        </w:tabs>
+        <w:bidi w:val="0"/>
+        <w:jc w:val="both"/>
+        <w:rPr>
+          <w:rFonts w:ascii="Calibri" w:hAnsi="Calibri"/>
+          <w:sz w:val="20"/>
+          <w:szCs w:val="20"/>
+        </w:rPr>
+      </w:pPr>
+      <w:r>
+        <w:rPr>
+          <w:sz w:val="20"/>
+          <w:szCs w:val="20"/>
+        </w:rPr>
       </w:r>
     </w:p>
     <w:p>
@@ -822,6 +884,7 @@
           <w:szCs w:val="20"/>
           <w:u w:val="none"/>
         </w:rPr>
+        <w:t xml:space="preserve">The legal heirs wish to inquire whether the current Succession Certificate will suffice in formally submitting a case for Transmission of Shares or will they have to file for a fresh Succession Certificate with NADRA ensuring Haleon is covered as inheritance. </w:t>
       </w:r>
     </w:p>
     <w:p>
@@ -841,75 +904,9 @@
       </w:pPr>
       <w:r>
         <w:rPr>
-          <w:b w:val="false"/>
-          <w:strike w:val="false"/>
-          <w:dstrike w:val="false"/>
-          <w:color w:val="auto"/>
-          <w:sz w:val="20"/>
-          <w:szCs w:val="20"/>
-          <w:u w:val="none"/>
-        </w:rPr>
-        <w:t xml:space="preserve">However, the legal heirs do surmise that the Company Haleon Pakistan Limited, formerly known as GlaxoSmithKline Consumer Healthcare Pakistan Limited, is strikingly similar </w:t>
-      </w:r>
-      <w:r>
-        <w:rPr>
-          <w:b w:val="false"/>
-          <w:strike w:val="false"/>
-          <w:dstrike w:val="false"/>
-          <w:color w:val="auto"/>
-          <w:sz w:val="20"/>
-          <w:szCs w:val="20"/>
-          <w:u w:val="none"/>
-        </w:rPr>
-        <w:t xml:space="preserve">to </w:t>
-      </w:r>
-      <w:r>
-        <w:rPr>
-          <w:b w:val="false"/>
-          <w:strike w:val="false"/>
-          <w:dstrike w:val="false"/>
-          <w:color w:val="auto"/>
-          <w:sz w:val="20"/>
-          <w:szCs w:val="20"/>
-          <w:u w:val="none"/>
-        </w:rPr>
-        <w:t xml:space="preserve">GlaxoSmithKline </w:t>
-      </w:r>
-      <w:r>
-        <w:rPr>
-          <w:b w:val="false"/>
-          <w:strike w:val="false"/>
-          <w:dstrike w:val="false"/>
-          <w:color w:val="auto"/>
-          <w:sz w:val="20"/>
-          <w:szCs w:val="20"/>
-          <w:u w:val="none"/>
-        </w:rPr>
-        <w:t xml:space="preserve">which is covered in the current </w:t>
-      </w:r>
-      <w:r>
-        <w:rPr>
-          <w:b w:val="false"/>
-          <w:strike w:val="false"/>
-          <w:dstrike w:val="false"/>
-          <w:color w:val="auto"/>
-          <w:sz w:val="20"/>
-          <w:szCs w:val="20"/>
-          <w:u w:val="none"/>
-        </w:rPr>
-        <w:t>Succession Certificate</w:t>
-      </w:r>
-      <w:r>
-        <w:rPr>
-          <w:b w:val="false"/>
-          <w:strike w:val="false"/>
-          <w:dstrike w:val="false"/>
-          <w:color w:val="auto"/>
-          <w:sz w:val="20"/>
-          <w:szCs w:val="20"/>
-          <w:u w:val="none"/>
-        </w:rPr>
-        <w:t>.</w:t>
+          <w:sz w:val="20"/>
+          <w:szCs w:val="20"/>
+        </w:rPr>
       </w:r>
     </w:p>
     <w:p>
@@ -920,7 +917,7 @@
           <w:tab w:val="left" w:pos="400" w:leader="none"/>
         </w:tabs>
         <w:bidi w:val="0"/>
-        <w:jc w:val="both"/>
+        <w:jc w:val="start"/>
         <w:rPr>
           <w:rFonts w:ascii="Calibri" w:hAnsi="Calibri"/>
           <w:sz w:val="20"/>
@@ -929,99 +926,10 @@
       </w:pPr>
       <w:r>
         <w:rPr>
-          <w:b w:val="false"/>
-          <w:strike w:val="false"/>
-          <w:dstrike w:val="false"/>
-          <w:color w:val="auto"/>
-          <w:sz w:val="20"/>
-          <w:szCs w:val="20"/>
-          <w:u w:val="none"/>
-        </w:rPr>
-      </w:r>
-    </w:p>
-    <w:p>
-      <w:pPr>
-        <w:pStyle w:val="Default"/>
-        <w:tabs>
-          <w:tab w:val="clear" w:pos="720"/>
-          <w:tab w:val="left" w:pos="400" w:leader="none"/>
-        </w:tabs>
-        <w:bidi w:val="0"/>
-        <w:jc w:val="both"/>
-        <w:rPr>
-          <w:rFonts w:ascii="Calibri" w:hAnsi="Calibri"/>
-          <w:sz w:val="20"/>
-          <w:szCs w:val="20"/>
-        </w:rPr>
-      </w:pPr>
-      <w:r>
-        <w:rPr>
-          <w:b w:val="false"/>
-          <w:strike w:val="false"/>
-          <w:dstrike w:val="false"/>
-          <w:color w:val="auto"/>
-          <w:sz w:val="20"/>
-          <w:szCs w:val="20"/>
-          <w:u w:val="none"/>
-        </w:rPr>
-        <w:t xml:space="preserve">The legal heirs wish to inquire whether the current Succession Certificate will suffice in formally submitting a case for Transmission of Shares or will they have to file for a fresh Succession Certificate with NADRA ensuring Haleon is covered as inheritance. </w:t>
-      </w:r>
-    </w:p>
-    <w:p>
-      <w:pPr>
-        <w:pStyle w:val="Default"/>
-        <w:tabs>
-          <w:tab w:val="clear" w:pos="720"/>
-          <w:tab w:val="left" w:pos="400" w:leader="none"/>
-        </w:tabs>
-        <w:bidi w:val="0"/>
-        <w:jc w:val="both"/>
-        <w:rPr>
-          <w:rFonts w:ascii="Calibri" w:hAnsi="Calibri"/>
-          <w:sz w:val="20"/>
-          <w:szCs w:val="20"/>
-        </w:rPr>
-      </w:pPr>
-      <w:r>
-        <w:rPr>
-          <w:b w:val="false"/>
-          <w:strike w:val="false"/>
-          <w:dstrike w:val="false"/>
-          <w:color w:val="auto"/>
-          <w:sz w:val="20"/>
-          <w:szCs w:val="20"/>
-          <w:u w:val="none"/>
-        </w:rPr>
-      </w:r>
-    </w:p>
-    <w:p>
-      <w:pPr>
-        <w:pStyle w:val="Default"/>
-        <w:tabs>
-          <w:tab w:val="clear" w:pos="720"/>
-          <w:tab w:val="left" w:pos="400" w:leader="none"/>
-        </w:tabs>
-        <w:bidi w:val="0"/>
-        <w:jc w:val="start"/>
-        <w:rPr>
-          <w:rFonts w:ascii="Calibri" w:hAnsi="Calibri"/>
-          <w:sz w:val="20"/>
-          <w:szCs w:val="20"/>
-        </w:rPr>
-      </w:pPr>
-      <w:r>
-        <w:rPr>
-          <w:sz w:val="20"/>
-          <w:szCs w:val="20"/>
-        </w:rPr>
-        <w:t>With cordial appreciation, I remain</w:t>
-      </w:r>
-      <w:r>
-        <w:rPr>
-          <w:sz w:val="20"/>
-          <w:szCs w:val="20"/>
-        </w:rPr>
-        <w:t>,</w:t>
+          <w:sz w:val="20"/>
+          <w:szCs w:val="20"/>
+        </w:rPr>
+        <w:t>With cordial appreciation, I remain,</w:t>
       </w:r>
     </w:p>
     <w:p>
@@ -1218,14 +1126,14 @@
         </w:tblCellMar>
       </w:tblPr>
       <w:tblGrid>
-        <w:gridCol w:w="5544"/>
+        <w:gridCol w:w="5543"/>
         <w:gridCol w:w="5544"/>
       </w:tblGrid>
       <w:tr>
         <w:trPr/>
         <w:tc>
           <w:tcPr>
-            <w:tcW w:w="5544" w:type="dxa"/>
+            <w:tcW w:w="5543" w:type="dxa"/>
             <w:tcBorders/>
           </w:tcPr>
           <w:p>
@@ -1483,8 +1391,12 @@
       </w:r>
     </w:p>
     <w:sectPr>
-      <w:headerReference w:type="default" r:id="rId3"/>
-      <w:footerReference w:type="default" r:id="rId4"/>
+      <w:headerReference w:type="even" r:id="rId3"/>
+      <w:headerReference w:type="default" r:id="rId4"/>
+      <w:headerReference w:type="first" r:id="rId5"/>
+      <w:footerReference w:type="even" r:id="rId6"/>
+      <w:footerReference w:type="default" r:id="rId7"/>
+      <w:footerReference w:type="first" r:id="rId8"/>
       <w:type w:val="nextPage"/>
       <w:pgSz w:w="12240" w:h="15840"/>
       <w:pgMar w:left="576" w:right="576" w:gutter="0" w:header="288" w:top="815" w:footer="230" w:bottom="789"/>
@@ -1498,6 +1410,20 @@
 </file>
 
 <file path=word/footer1.xml><?xml version="1.0" encoding="utf-8"?>
+<w:ftr xmlns:o="urn:schemas-microsoft-com:office:office" xmlns:r="http://schemas.openxmlformats.org/officeDocument/2006/relationships" xmlns:v="urn:schemas-microsoft-com:vml" xmlns:w="http://schemas.openxmlformats.org/wordprocessingml/2006/main" xmlns:w10="urn:schemas-microsoft-com:office:word" xmlns:wp="http://schemas.openxmlformats.org/drawingml/2006/wordprocessingDrawing" xmlns:pic="http://schemas.openxmlformats.org/drawingml/2006/picture" xmlns:wps="http://schemas.microsoft.com/office/word/2010/wordprocessingShape" xmlns:wpg="http://schemas.microsoft.com/office/word/2010/wordprocessingGroup" xmlns:mc="http://schemas.openxmlformats.org/markup-compatibility/2006" xmlns:wp14="http://schemas.microsoft.com/office/word/2010/wordprocessingDrawing" xmlns:w14="http://schemas.microsoft.com/office/word/2010/wordml" xmlns:w15="http://schemas.microsoft.com/office/word/2012/wordml" mc:Ignorable="w14 wp14 w15">
+  <w:p>
+    <w:pPr>
+      <w:pStyle w:val="Footer"/>
+      <w:rPr/>
+    </w:pPr>
+    <w:r>
+      <w:rPr/>
+    </w:r>
+  </w:p>
+</w:ftr>
+</file>
+
+<file path=word/footer2.xml><?xml version="1.0" encoding="utf-8"?>
 <w:ftr xmlns:o="urn:schemas-microsoft-com:office:office" xmlns:r="http://schemas.openxmlformats.org/officeDocument/2006/relationships" xmlns:v="urn:schemas-microsoft-com:vml" xmlns:w="http://schemas.openxmlformats.org/wordprocessingml/2006/main" xmlns:w10="urn:schemas-microsoft-com:office:word" xmlns:wp="http://schemas.openxmlformats.org/drawingml/2006/wordprocessingDrawing" xmlns:pic="http://schemas.openxmlformats.org/drawingml/2006/picture" xmlns:wps="http://schemas.microsoft.com/office/word/2010/wordprocessingShape" xmlns:wpg="http://schemas.microsoft.com/office/word/2010/wordprocessingGroup" xmlns:mc="http://schemas.openxmlformats.org/markup-compatibility/2006" xmlns:wp14="http://schemas.microsoft.com/office/word/2010/wordprocessingDrawing" xmlns:w14="http://schemas.microsoft.com/office/word/2010/wordml" xmlns:w15="http://schemas.microsoft.com/office/word/2012/wordml" mc:Ignorable="w14 wp14 w15">
   <w:tbl>
     <w:tblPr>
@@ -1514,7 +1440,7 @@
     </w:tblPr>
     <w:tblGrid>
       <w:gridCol w:w="3180"/>
-      <w:gridCol w:w="6795"/>
+      <w:gridCol w:w="6794"/>
     </w:tblGrid>
     <w:tr>
       <w:trPr>
@@ -1556,7 +1482,7 @@
       </w:tc>
       <w:tc>
         <w:tcPr>
-          <w:tcW w:w="6795" w:type="dxa"/>
+          <w:tcW w:w="6794" w:type="dxa"/>
           <w:tcBorders/>
         </w:tcPr>
         <w:tbl>
@@ -1574,7 +1500,7 @@
           </w:tblPr>
           <w:tblGrid>
             <w:gridCol w:w="3368"/>
-            <w:gridCol w:w="3369"/>
+            <w:gridCol w:w="3368"/>
           </w:tblGrid>
           <w:tr>
             <w:trPr/>
@@ -1586,6 +1512,7 @@
               <w:p>
                 <w:pPr>
                   <w:pStyle w:val="TableContents"/>
+                  <w:ind w:hanging="0" w:start="0"/>
                   <w:jc w:val="end"/>
                   <w:rPr>
                     <w:rFonts w:ascii="Calibri" w:hAnsi="Calibri"/>
@@ -1632,12 +1559,13 @@
             </w:tc>
             <w:tc>
               <w:tcPr>
-                <w:tcW w:w="3369" w:type="dxa"/>
+                <w:tcW w:w="3368" w:type="dxa"/>
                 <w:tcBorders/>
               </w:tcPr>
               <w:p>
                 <w:pPr>
                   <w:pStyle w:val="TableContents"/>
+                  <w:ind w:hanging="0" w:start="0"/>
                   <w:jc w:val="end"/>
                   <w:rPr>
                     <w:rFonts w:ascii="Calibri" w:hAnsi="Calibri"/>
@@ -1737,6 +1665,7 @@
           <w:pPr>
             <w:pStyle w:val="TableContents"/>
             <w:bidi w:val="0"/>
+            <w:ind w:hanging="0" w:start="0"/>
             <w:jc w:val="start"/>
             <w:rPr>
               <w:sz w:val="18"/>
@@ -1756,6 +1685,280 @@
   <w:p>
     <w:pPr>
       <w:pStyle w:val="Footer"/>
+      <w:ind w:hanging="0" w:start="0"/>
+      <w:jc w:val="end"/>
+      <w:rPr/>
+    </w:pPr>
+    <w:r>
+      <w:rPr/>
+    </w:r>
+  </w:p>
+</w:ftr>
+</file>
+
+<file path=word/footer3.xml><?xml version="1.0" encoding="utf-8"?>
+<w:ftr xmlns:o="urn:schemas-microsoft-com:office:office" xmlns:r="http://schemas.openxmlformats.org/officeDocument/2006/relationships" xmlns:v="urn:schemas-microsoft-com:vml" xmlns:w="http://schemas.openxmlformats.org/wordprocessingml/2006/main" xmlns:w10="urn:schemas-microsoft-com:office:word" xmlns:wp="http://schemas.openxmlformats.org/drawingml/2006/wordprocessingDrawing" xmlns:pic="http://schemas.openxmlformats.org/drawingml/2006/picture" xmlns:wps="http://schemas.microsoft.com/office/word/2010/wordprocessingShape" xmlns:wpg="http://schemas.microsoft.com/office/word/2010/wordprocessingGroup" xmlns:mc="http://schemas.openxmlformats.org/markup-compatibility/2006" xmlns:wp14="http://schemas.microsoft.com/office/word/2010/wordprocessingDrawing" xmlns:w14="http://schemas.microsoft.com/office/word/2010/wordml" xmlns:w15="http://schemas.microsoft.com/office/word/2012/wordml" mc:Ignorable="w14 wp14 w15">
+  <w:tbl>
+    <w:tblPr>
+      <w:tblW w:w="9975" w:type="dxa"/>
+      <w:jc w:val="start"/>
+      <w:tblInd w:w="0" w:type="dxa"/>
+      <w:tblLayout w:type="fixed"/>
+      <w:tblCellMar>
+        <w:top w:w="29" w:type="dxa"/>
+        <w:start w:w="29" w:type="dxa"/>
+        <w:bottom w:w="29" w:type="dxa"/>
+        <w:end w:w="29" w:type="dxa"/>
+      </w:tblCellMar>
+    </w:tblPr>
+    <w:tblGrid>
+      <w:gridCol w:w="3180"/>
+      <w:gridCol w:w="6794"/>
+    </w:tblGrid>
+    <w:tr>
+      <w:trPr>
+        <w:trHeight w:val="367" w:hRule="atLeast"/>
+      </w:trPr>
+      <w:tc>
+        <w:tcPr>
+          <w:tcW w:w="3180" w:type="dxa"/>
+          <w:tcBorders/>
+        </w:tcPr>
+        <w:p>
+          <w:pPr>
+            <w:pStyle w:val="Default"/>
+            <w:tabs>
+              <w:tab w:val="clear" w:pos="720"/>
+              <w:tab w:val="left" w:pos="400" w:leader="none"/>
+            </w:tabs>
+            <w:bidi w:val="0"/>
+            <w:jc w:val="start"/>
+            <w:rPr>
+              <w:rFonts w:ascii="Arial" w:hAnsi="Arial"/>
+              <w:i w:val="false"/>
+              <w:i w:val="false"/>
+              <w:caps w:val="false"/>
+              <w:smallCaps w:val="false"/>
+              <w:color w:val="auto"/>
+            </w:rPr>
+          </w:pPr>
+          <w:r>
+            <w:rPr>
+              <w:rFonts w:ascii="Arial" w:hAnsi="Arial"/>
+              <w:i w:val="false"/>
+              <w:caps w:val="false"/>
+              <w:smallCaps w:val="false"/>
+              <w:color w:val="auto"/>
+            </w:rPr>
+          </w:r>
+        </w:p>
+      </w:tc>
+      <w:tc>
+        <w:tcPr>
+          <w:tcW w:w="6794" w:type="dxa"/>
+          <w:tcBorders/>
+        </w:tcPr>
+        <w:tbl>
+          <w:tblPr>
+            <w:tblW w:w="5000" w:type="pct"/>
+            <w:jc w:val="start"/>
+            <w:tblInd w:w="0" w:type="dxa"/>
+            <w:tblLayout w:type="fixed"/>
+            <w:tblCellMar>
+              <w:top w:w="29" w:type="dxa"/>
+              <w:start w:w="29" w:type="dxa"/>
+              <w:bottom w:w="29" w:type="dxa"/>
+              <w:end w:w="29" w:type="dxa"/>
+            </w:tblCellMar>
+          </w:tblPr>
+          <w:tblGrid>
+            <w:gridCol w:w="3368"/>
+            <w:gridCol w:w="3368"/>
+          </w:tblGrid>
+          <w:tr>
+            <w:trPr/>
+            <w:tc>
+              <w:tcPr>
+                <w:tcW w:w="3368" w:type="dxa"/>
+                <w:tcBorders/>
+              </w:tcPr>
+              <w:p>
+                <w:pPr>
+                  <w:pStyle w:val="TableContents"/>
+                  <w:ind w:hanging="0" w:start="0"/>
+                  <w:jc w:val="end"/>
+                  <w:rPr>
+                    <w:rFonts w:ascii="Calibri" w:hAnsi="Calibri"/>
+                    <w:sz w:val="18"/>
+                    <w:szCs w:val="18"/>
+                  </w:rPr>
+                </w:pPr>
+                <w:r>
+                  <w:rPr>
+                    <w:sz w:val="18"/>
+                    <w:szCs w:val="18"/>
+                  </w:rPr>
+                  <w:fldChar w:fldCharType="begin"/>
+                </w:r>
+                <w:r>
+                  <w:rPr>
+                    <w:sz w:val="18"/>
+                    <w:szCs w:val="18"/>
+                  </w:rPr>
+                  <w:instrText xml:space="preserve"> DOCPROPERTY "Reference"</w:instrText>
+                </w:r>
+                <w:r>
+                  <w:rPr>
+                    <w:sz w:val="18"/>
+                    <w:szCs w:val="18"/>
+                  </w:rPr>
+                  <w:fldChar w:fldCharType="separate"/>
+                </w:r>
+                <w:r>
+                  <w:rPr>
+                    <w:sz w:val="18"/>
+                    <w:szCs w:val="18"/>
+                  </w:rPr>
+                  <w:t>CDCSR-MAK-PNSC-18464-FL-TRN-02</w:t>
+                </w:r>
+                <w:r>
+                  <w:rPr>
+                    <w:sz w:val="18"/>
+                    <w:szCs w:val="18"/>
+                  </w:rPr>
+                  <w:fldChar w:fldCharType="end"/>
+                </w:r>
+              </w:p>
+            </w:tc>
+            <w:tc>
+              <w:tcPr>
+                <w:tcW w:w="3368" w:type="dxa"/>
+                <w:tcBorders/>
+              </w:tcPr>
+              <w:p>
+                <w:pPr>
+                  <w:pStyle w:val="TableContents"/>
+                  <w:ind w:hanging="0" w:start="0"/>
+                  <w:jc w:val="end"/>
+                  <w:rPr>
+                    <w:rFonts w:ascii="Calibri" w:hAnsi="Calibri"/>
+                    <w:sz w:val="18"/>
+                    <w:szCs w:val="18"/>
+                  </w:rPr>
+                </w:pPr>
+                <w:r>
+                  <w:rPr>
+                    <w:sz w:val="18"/>
+                    <w:szCs w:val="18"/>
+                  </w:rPr>
+                  <w:t xml:space="preserve">Page </w:t>
+                </w:r>
+                <w:r>
+                  <w:rPr>
+                    <w:sz w:val="18"/>
+                    <w:szCs w:val="18"/>
+                  </w:rPr>
+                  <w:fldChar w:fldCharType="begin"/>
+                </w:r>
+                <w:r>
+                  <w:rPr>
+                    <w:sz w:val="18"/>
+                    <w:szCs w:val="18"/>
+                  </w:rPr>
+                  <w:instrText xml:space="preserve"> PAGE </w:instrText>
+                </w:r>
+                <w:r>
+                  <w:rPr>
+                    <w:sz w:val="18"/>
+                    <w:szCs w:val="18"/>
+                  </w:rPr>
+                  <w:fldChar w:fldCharType="separate"/>
+                </w:r>
+                <w:r>
+                  <w:rPr>
+                    <w:sz w:val="18"/>
+                    <w:szCs w:val="18"/>
+                  </w:rPr>
+                  <w:t>1</w:t>
+                </w:r>
+                <w:r>
+                  <w:rPr>
+                    <w:sz w:val="18"/>
+                    <w:szCs w:val="18"/>
+                  </w:rPr>
+                  <w:fldChar w:fldCharType="end"/>
+                </w:r>
+                <w:r>
+                  <w:rPr>
+                    <w:sz w:val="18"/>
+                    <w:szCs w:val="18"/>
+                  </w:rPr>
+                  <w:t xml:space="preserve"> of </w:t>
+                </w:r>
+                <w:r>
+                  <w:rPr>
+                    <w:sz w:val="18"/>
+                    <w:szCs w:val="18"/>
+                  </w:rPr>
+                  <w:fldChar w:fldCharType="begin"/>
+                </w:r>
+                <w:r>
+                  <w:rPr>
+                    <w:sz w:val="18"/>
+                    <w:szCs w:val="18"/>
+                  </w:rPr>
+                  <w:instrText xml:space="preserve"> NUMPAGES </w:instrText>
+                </w:r>
+                <w:r>
+                  <w:rPr>
+                    <w:sz w:val="18"/>
+                    <w:szCs w:val="18"/>
+                  </w:rPr>
+                  <w:fldChar w:fldCharType="separate"/>
+                </w:r>
+                <w:r>
+                  <w:rPr>
+                    <w:sz w:val="18"/>
+                    <w:szCs w:val="18"/>
+                  </w:rPr>
+                  <w:t>1</w:t>
+                </w:r>
+                <w:r>
+                  <w:rPr>
+                    <w:sz w:val="18"/>
+                    <w:szCs w:val="18"/>
+                  </w:rPr>
+                  <w:fldChar w:fldCharType="end"/>
+                </w:r>
+              </w:p>
+            </w:tc>
+          </w:tr>
+        </w:tbl>
+        <w:p>
+          <w:pPr>
+            <w:pStyle w:val="TableContents"/>
+            <w:bidi w:val="0"/>
+            <w:ind w:hanging="0" w:start="0"/>
+            <w:jc w:val="start"/>
+            <w:rPr>
+              <w:sz w:val="18"/>
+              <w:szCs w:val="18"/>
+            </w:rPr>
+          </w:pPr>
+          <w:r>
+            <w:rPr>
+              <w:sz w:val="18"/>
+              <w:szCs w:val="18"/>
+            </w:rPr>
+          </w:r>
+        </w:p>
+      </w:tc>
+    </w:tr>
+  </w:tbl>
+  <w:p>
+    <w:pPr>
+      <w:pStyle w:val="Footer"/>
+      <w:ind w:hanging="0" w:start="0"/>
       <w:jc w:val="end"/>
       <w:rPr/>
     </w:pPr>
@@ -1771,6 +1974,37 @@
   <w:p>
     <w:pPr>
       <w:pStyle w:val="Header"/>
+      <w:rPr/>
+    </w:pPr>
+    <w:r>
+      <w:rPr/>
+    </w:r>
+  </w:p>
+</w:hdr>
+</file>
+
+<file path=word/header2.xml><?xml version="1.0" encoding="utf-8"?>
+<w:hdr xmlns:o="urn:schemas-microsoft-com:office:office" xmlns:r="http://schemas.openxmlformats.org/officeDocument/2006/relationships" xmlns:v="urn:schemas-microsoft-com:vml" xmlns:w="http://schemas.openxmlformats.org/wordprocessingml/2006/main" xmlns:w10="urn:schemas-microsoft-com:office:word" xmlns:wp="http://schemas.openxmlformats.org/drawingml/2006/wordprocessingDrawing" xmlns:pic="http://schemas.openxmlformats.org/drawingml/2006/picture" xmlns:wps="http://schemas.microsoft.com/office/word/2010/wordprocessingShape" xmlns:wpg="http://schemas.microsoft.com/office/word/2010/wordprocessingGroup" xmlns:mc="http://schemas.openxmlformats.org/markup-compatibility/2006" xmlns:wp14="http://schemas.microsoft.com/office/word/2010/wordprocessingDrawing" xmlns:w14="http://schemas.microsoft.com/office/word/2010/wordml" xmlns:w15="http://schemas.microsoft.com/office/word/2012/wordml" mc:Ignorable="w14 wp14 w15">
+  <w:p>
+    <w:pPr>
+      <w:pStyle w:val="Header"/>
+      <w:ind w:hanging="0" w:start="0"/>
+      <w:jc w:val="end"/>
+      <w:rPr/>
+    </w:pPr>
+    <w:r>
+      <w:rPr/>
+    </w:r>
+  </w:p>
+</w:hdr>
+</file>
+
+<file path=word/header3.xml><?xml version="1.0" encoding="utf-8"?>
+<w:hdr xmlns:o="urn:schemas-microsoft-com:office:office" xmlns:r="http://schemas.openxmlformats.org/officeDocument/2006/relationships" xmlns:v="urn:schemas-microsoft-com:vml" xmlns:w="http://schemas.openxmlformats.org/wordprocessingml/2006/main" xmlns:w10="urn:schemas-microsoft-com:office:word" xmlns:wp="http://schemas.openxmlformats.org/drawingml/2006/wordprocessingDrawing" xmlns:pic="http://schemas.openxmlformats.org/drawingml/2006/picture" xmlns:wps="http://schemas.microsoft.com/office/word/2010/wordprocessingShape" xmlns:wpg="http://schemas.microsoft.com/office/word/2010/wordprocessingGroup" xmlns:mc="http://schemas.openxmlformats.org/markup-compatibility/2006" xmlns:wp14="http://schemas.microsoft.com/office/word/2010/wordprocessingDrawing" xmlns:w14="http://schemas.microsoft.com/office/word/2010/wordml" xmlns:w15="http://schemas.microsoft.com/office/word/2012/wordml" mc:Ignorable="w14 wp14 w15">
+  <w:p>
+    <w:pPr>
+      <w:pStyle w:val="Header"/>
+      <w:ind w:hanging="0" w:start="0"/>
       <w:jc w:val="end"/>
       <w:rPr/>
     </w:pPr>
@@ -1786,7 +2020,6 @@
   <w:abstractNum w:abstractNumId="1">
     <w:lvl w:ilvl="0">
       <w:start w:val="1"/>
-      <w:pStyle w:val="Heading1"/>
       <w:numFmt w:val="none"/>
       <w:suff w:val="nothing"/>
       <w:lvlText w:val="%1"/>
@@ -1797,6 +2030,7 @@
         </w:tabs>
         <w:ind w:start="0" w:hanging="0"/>
       </w:pPr>
+      <w:rPr/>
     </w:lvl>
     <w:lvl w:ilvl="1">
       <w:start w:val="1"/>
@@ -1810,6 +2044,7 @@
         </w:tabs>
         <w:ind w:start="0" w:hanging="0"/>
       </w:pPr>
+      <w:rPr/>
     </w:lvl>
     <w:lvl w:ilvl="2">
       <w:start w:val="1"/>
@@ -1823,6 +2058,7 @@
         </w:tabs>
         <w:ind w:start="0" w:hanging="0"/>
       </w:pPr>
+      <w:rPr/>
     </w:lvl>
     <w:lvl w:ilvl="3">
       <w:start w:val="1"/>
@@ -1836,6 +2072,7 @@
         </w:tabs>
         <w:ind w:start="0" w:hanging="0"/>
       </w:pPr>
+      <w:rPr/>
     </w:lvl>
     <w:lvl w:ilvl="4">
       <w:start w:val="1"/>
@@ -1849,6 +2086,7 @@
         </w:tabs>
         <w:ind w:start="0" w:hanging="0"/>
       </w:pPr>
+      <w:rPr/>
     </w:lvl>
     <w:lvl w:ilvl="5">
       <w:start w:val="1"/>
@@ -1862,6 +2100,7 @@
         </w:tabs>
         <w:ind w:start="0" w:hanging="0"/>
       </w:pPr>
+      <w:rPr/>
     </w:lvl>
     <w:lvl w:ilvl="6">
       <w:start w:val="1"/>
@@ -1875,6 +2114,7 @@
         </w:tabs>
         <w:ind w:start="0" w:hanging="0"/>
       </w:pPr>
+      <w:rPr/>
     </w:lvl>
     <w:lvl w:ilvl="7">
       <w:start w:val="1"/>
@@ -1888,6 +2128,7 @@
         </w:tabs>
         <w:ind w:start="0" w:hanging="0"/>
       </w:pPr>
+      <w:rPr/>
     </w:lvl>
     <w:lvl w:ilvl="8">
       <w:start w:val="1"/>
@@ -1901,6 +2142,7 @@
         </w:tabs>
         <w:ind w:start="0" w:hanging="0"/>
       </w:pPr>
+      <w:rPr/>
     </w:lvl>
   </w:abstractNum>
   <w:abstractNum w:abstractNumId="2">
@@ -2139,6 +2381,125 @@
         <w:ind w:start="3600" w:hanging="360"/>
       </w:pPr>
       <w:rPr/>
+    </w:lvl>
+  </w:abstractNum>
+  <w:abstractNum w:abstractNumId="4">
+    <w:lvl w:ilvl="0">
+      <w:start w:val="1"/>
+      <w:numFmt w:val="none"/>
+      <w:suff w:val="nothing"/>
+      <w:lvlText w:val=""/>
+      <w:lvlJc w:val="start"/>
+      <w:pPr>
+        <w:tabs>
+          <w:tab w:val="num" w:pos="0"/>
+        </w:tabs>
+        <w:ind w:start="0" w:hanging="0"/>
+      </w:pPr>
+    </w:lvl>
+    <w:lvl w:ilvl="1">
+      <w:start w:val="1"/>
+      <w:numFmt w:val="none"/>
+      <w:suff w:val="nothing"/>
+      <w:lvlText w:val=""/>
+      <w:lvlJc w:val="start"/>
+      <w:pPr>
+        <w:tabs>
+          <w:tab w:val="num" w:pos="0"/>
+        </w:tabs>
+        <w:ind w:start="0" w:hanging="0"/>
+      </w:pPr>
+    </w:lvl>
+    <w:lvl w:ilvl="2">
+      <w:start w:val="1"/>
+      <w:numFmt w:val="none"/>
+      <w:suff w:val="nothing"/>
+      <w:lvlText w:val=""/>
+      <w:lvlJc w:val="start"/>
+      <w:pPr>
+        <w:tabs>
+          <w:tab w:val="num" w:pos="0"/>
+        </w:tabs>
+        <w:ind w:start="0" w:hanging="0"/>
+      </w:pPr>
+    </w:lvl>
+    <w:lvl w:ilvl="3">
+      <w:start w:val="1"/>
+      <w:numFmt w:val="none"/>
+      <w:suff w:val="nothing"/>
+      <w:lvlText w:val=""/>
+      <w:lvlJc w:val="start"/>
+      <w:pPr>
+        <w:tabs>
+          <w:tab w:val="num" w:pos="0"/>
+        </w:tabs>
+        <w:ind w:start="0" w:hanging="0"/>
+      </w:pPr>
+    </w:lvl>
+    <w:lvl w:ilvl="4">
+      <w:start w:val="1"/>
+      <w:numFmt w:val="none"/>
+      <w:suff w:val="nothing"/>
+      <w:lvlText w:val=""/>
+      <w:lvlJc w:val="start"/>
+      <w:pPr>
+        <w:tabs>
+          <w:tab w:val="num" w:pos="0"/>
+        </w:tabs>
+        <w:ind w:start="0" w:hanging="0"/>
+      </w:pPr>
+    </w:lvl>
+    <w:lvl w:ilvl="5">
+      <w:start w:val="1"/>
+      <w:numFmt w:val="none"/>
+      <w:suff w:val="nothing"/>
+      <w:lvlText w:val=""/>
+      <w:lvlJc w:val="start"/>
+      <w:pPr>
+        <w:tabs>
+          <w:tab w:val="num" w:pos="0"/>
+        </w:tabs>
+        <w:ind w:start="0" w:hanging="0"/>
+      </w:pPr>
+    </w:lvl>
+    <w:lvl w:ilvl="6">
+      <w:start w:val="1"/>
+      <w:numFmt w:val="none"/>
+      <w:suff w:val="nothing"/>
+      <w:lvlText w:val=""/>
+      <w:lvlJc w:val="start"/>
+      <w:pPr>
+        <w:tabs>
+          <w:tab w:val="num" w:pos="0"/>
+        </w:tabs>
+        <w:ind w:start="0" w:hanging="0"/>
+      </w:pPr>
+    </w:lvl>
+    <w:lvl w:ilvl="7">
+      <w:start w:val="1"/>
+      <w:numFmt w:val="none"/>
+      <w:suff w:val="nothing"/>
+      <w:lvlText w:val=""/>
+      <w:lvlJc w:val="start"/>
+      <w:pPr>
+        <w:tabs>
+          <w:tab w:val="num" w:pos="0"/>
+        </w:tabs>
+        <w:ind w:start="0" w:hanging="0"/>
+      </w:pPr>
+    </w:lvl>
+    <w:lvl w:ilvl="8">
+      <w:start w:val="1"/>
+      <w:numFmt w:val="none"/>
+      <w:suff w:val="nothing"/>
+      <w:lvlText w:val=""/>
+      <w:lvlJc w:val="start"/>
+      <w:pPr>
+        <w:tabs>
+          <w:tab w:val="num" w:pos="0"/>
+        </w:tabs>
+        <w:ind w:start="0" w:hanging="0"/>
+      </w:pPr>
     </w:lvl>
   </w:abstractNum>
   <w:num w:numId="1">
@@ -2149,6 +2510,9 @@
   </w:num>
   <w:num w:numId="3">
     <w:abstractNumId w:val="3"/>
+  </w:num>
+  <w:num w:numId="4">
+    <w:abstractNumId w:val="4"/>
   </w:num>
 </w:numbering>
 </file>
@@ -2177,9 +2541,7 @@
     <w:pPr>
       <w:widowControl/>
       <w:suppressAutoHyphens w:val="true"/>
-      <w:kinsoku w:val="true"/>
-      <w:overflowPunct w:val="true"/>
-      <w:autoSpaceDE w:val="true"/>
+      <w:overflowPunct w:val="false"/>
       <w:bidi w:val="0"/>
       <w:snapToGrid w:val="false"/>
       <w:spacing w:before="0" w:after="0"/>
@@ -2231,8 +2593,8 @@
       <w:bCs/>
     </w:rPr>
   </w:style>
-  <w:style w:type="character" w:styleId="Bullets">
-    <w:name w:val="Bullets"/>
+  <w:style w:type="character" w:styleId="Bulletsuser">
+    <w:name w:val="Bullets (user)"/>
     <w:qFormat/>
     <w:rPr>
       <w:rFonts w:ascii="OpenSymbol" w:hAnsi="OpenSymbol" w:eastAsia="OpenSymbol" w:cs="OpenSymbol"/>
@@ -2339,9 +2701,7 @@
     <w:pPr>
       <w:widowControl/>
       <w:suppressAutoHyphens w:val="true"/>
-      <w:kinsoku w:val="true"/>
-      <w:overflowPunct w:val="true"/>
-      <w:autoSpaceDE w:val="true"/>
+      <w:overflowPunct w:val="false"/>
       <w:bidi w:val="0"/>
       <w:spacing w:before="0" w:after="0"/>
       <w:jc w:val="start"/>

</xml_diff>